<commit_message>
Artefaod do 1 ao 4 refatorados
</commit_message>
<xml_diff>
--- a/artefatos/01 - Declaração do Escopo.docx
+++ b/artefatos/01 - Declaração do Escopo.docx
@@ -1,11 +1,12 @@
 
 <file path=word/document.xml><?xml version="1.0" encoding="utf-8"?>
-<w:document xmlns:wpc="http://schemas.microsoft.com/office/word/2010/wordprocessingCanvas" xmlns:mc="http://schemas.openxmlformats.org/markup-compatibility/2006" xmlns:o="urn:schemas-microsoft-com:office:office" xmlns:r="http://schemas.openxmlformats.org/officeDocument/2006/relationships" xmlns:m="http://schemas.openxmlformats.org/officeDocument/2006/math" xmlns:v="urn:schemas-microsoft-com:vml" xmlns:wp14="http://schemas.microsoft.com/office/word/2010/wordprocessingDrawing" xmlns:wp="http://schemas.openxmlformats.org/drawingml/2006/wordprocessingDrawing" xmlns:w10="urn:schemas-microsoft-com:office:word" xmlns:w="http://schemas.openxmlformats.org/wordprocessingml/2006/main" xmlns:w14="http://schemas.microsoft.com/office/word/2010/wordml" xmlns:w15="http://schemas.microsoft.com/office/word/2012/wordml" xmlns:wpg="http://schemas.microsoft.com/office/word/2010/wordprocessingGroup" xmlns:wpi="http://schemas.microsoft.com/office/word/2010/wordprocessingInk" xmlns:wne="http://schemas.microsoft.com/office/word/2006/wordml" xmlns:wps="http://schemas.microsoft.com/office/word/2010/wordprocessingShape" mc:Ignorable="w14 w15 wp14">
+<w:document xmlns:wpc="http://schemas.microsoft.com/office/word/2010/wordprocessingCanvas" xmlns:cx="http://schemas.microsoft.com/office/drawing/2014/chartex" xmlns:cx1="http://schemas.microsoft.com/office/drawing/2015/9/8/chartex" xmlns:cx2="http://schemas.microsoft.com/office/drawing/2015/10/21/chartex" xmlns:cx3="http://schemas.microsoft.com/office/drawing/2016/5/9/chartex" xmlns:cx4="http://schemas.microsoft.com/office/drawing/2016/5/10/chartex" xmlns:cx5="http://schemas.microsoft.com/office/drawing/2016/5/11/chartex" xmlns:cx6="http://schemas.microsoft.com/office/drawing/2016/5/12/chartex" xmlns:cx7="http://schemas.microsoft.com/office/drawing/2016/5/13/chartex" xmlns:cx8="http://schemas.microsoft.com/office/drawing/2016/5/14/chartex" xmlns:mc="http://schemas.openxmlformats.org/markup-compatibility/2006" xmlns:aink="http://schemas.microsoft.com/office/drawing/2016/ink" xmlns:am3d="http://schemas.microsoft.com/office/drawing/2017/model3d" xmlns:o="urn:schemas-microsoft-com:office:office" xmlns:r="http://schemas.openxmlformats.org/officeDocument/2006/relationships" xmlns:m="http://schemas.openxmlformats.org/officeDocument/2006/math" xmlns:v="urn:schemas-microsoft-com:vml" xmlns:wp14="http://schemas.microsoft.com/office/word/2010/wordprocessingDrawing" xmlns:wp="http://schemas.openxmlformats.org/drawingml/2006/wordprocessingDrawing" xmlns:w10="urn:schemas-microsoft-com:office:word" xmlns:w="http://schemas.openxmlformats.org/wordprocessingml/2006/main" xmlns:w14="http://schemas.microsoft.com/office/word/2010/wordml" xmlns:w15="http://schemas.microsoft.com/office/word/2012/wordml" xmlns:w16cex="http://schemas.microsoft.com/office/word/2018/wordml/cex" xmlns:w16cid="http://schemas.microsoft.com/office/word/2016/wordml/cid" xmlns:w16="http://schemas.microsoft.com/office/word/2018/wordml" xmlns:w16se="http://schemas.microsoft.com/office/word/2015/wordml/symex" xmlns:wpg="http://schemas.microsoft.com/office/word/2010/wordprocessingGroup" xmlns:wpi="http://schemas.microsoft.com/office/word/2010/wordprocessingInk" xmlns:wne="http://schemas.microsoft.com/office/word/2006/wordml" xmlns:wps="http://schemas.microsoft.com/office/word/2010/wordprocessingShape" mc:Ignorable="w14 w15 w16se w16cid w16 w16cex wp14">
   <w:background w:color="FFFFFF"/>
   <w:body>
     <w:p>
       <w:pPr>
         <w:pStyle w:val="Ttulo"/>
+        <w:spacing w:before="240" w:line="240" w:lineRule="auto"/>
       </w:pPr>
       <w:bookmarkStart w:id="0" w:name="_nei6mrw55kwj" w:colFirst="0" w:colLast="0"/>
       <w:bookmarkEnd w:id="0"/>
@@ -16,410 +17,284 @@
     <w:p>
       <w:pPr>
         <w:pStyle w:val="Subttulo"/>
-      </w:pPr>
+        <w:spacing w:before="240" w:line="240" w:lineRule="auto"/>
+      </w:pPr>
+      <w:r>
+        <w:t>Sistema MaapSystem</w:t>
+      </w:r>
     </w:p>
     <w:p>
       <w:pPr>
-        <w:pStyle w:val="Subttulo"/>
-        <w:rPr>
-          <w:b/>
-        </w:rPr>
-      </w:pPr>
-      <w:bookmarkStart w:id="1" w:name="_GoBack"/>
-      <w:bookmarkEnd w:id="1"/>
-      <w:r>
-        <w:t>&lt; MAAPSystems &gt;</w:t>
-      </w:r>
+        <w:pStyle w:val="Normal1"/>
+        <w:spacing w:before="240" w:line="240" w:lineRule="auto"/>
+        <w:jc w:val="both"/>
+      </w:pPr>
     </w:p>
     <w:p>
       <w:pPr>
-        <w:pStyle w:val="Subttulo"/>
-      </w:pPr>
-      <w:bookmarkStart w:id="2" w:name="_4ug3ljxw4g6z" w:colFirst="0" w:colLast="0"/>
-      <w:bookmarkEnd w:id="2"/>
-      <w:r>
-        <w:t>&lt;Tema Escolhi</w:t>
-      </w:r>
-      <w:r>
-        <w:t>do</w:t>
-      </w:r>
-      <w:r>
-        <w:t>&gt;</w:t>
-      </w:r>
-    </w:p>
-    <w:tbl>
-      <w:tblPr>
-        <w:tblW w:w="10433" w:type="dxa"/>
-        <w:tblInd w:w="100" w:type="dxa"/>
-        <w:tblBorders>
-          <w:top w:val="single" w:sz="8" w:space="0" w:color="FF9900"/>
-          <w:left w:val="single" w:sz="8" w:space="0" w:color="FF9900"/>
-          <w:bottom w:val="single" w:sz="8" w:space="0" w:color="FF9900"/>
-          <w:right w:val="single" w:sz="8" w:space="0" w:color="FF9900"/>
-          <w:insideH w:val="single" w:sz="8" w:space="0" w:color="FF9900"/>
-          <w:insideV w:val="single" w:sz="8" w:space="0" w:color="FF9900"/>
-        </w:tblBorders>
-        <w:tblLayout w:type="fixed"/>
-        <w:tblLook w:val="0600" w:firstRow="0" w:lastRow="0" w:firstColumn="0" w:lastColumn="0" w:noHBand="1" w:noVBand="1"/>
-      </w:tblPr>
-      <w:tblGrid>
-        <w:gridCol w:w="10433"/>
-      </w:tblGrid>
-      <w:tr>
-        <w:trPr>
-          <w:trHeight w:val="307"/>
-        </w:trPr>
-        <w:tc>
-          <w:tcPr>
-            <w:tcW w:w="10433" w:type="dxa"/>
-            <w:tcBorders>
-              <w:top w:val="single" w:sz="8" w:space="0" w:color="FF9900"/>
-              <w:left w:val="single" w:sz="8" w:space="0" w:color="FF9900"/>
-              <w:bottom w:val="single" w:sz="8" w:space="0" w:color="FF9900"/>
-              <w:right w:val="single" w:sz="8" w:space="0" w:color="FF9900"/>
-            </w:tcBorders>
-            <w:shd w:val="clear" w:color="auto" w:fill="F9CB9C"/>
-            <w:tcMar>
-              <w:top w:w="100" w:type="dxa"/>
-              <w:left w:w="100" w:type="dxa"/>
-              <w:bottom w:w="100" w:type="dxa"/>
-              <w:right w:w="100" w:type="dxa"/>
-            </w:tcMar>
-            <w:hideMark/>
-          </w:tcPr>
-          <w:p>
-            <w:pPr>
-              <w:spacing w:line="240" w:lineRule="auto"/>
-              <w:rPr>
-                <w:sz w:val="20"/>
-                <w:szCs w:val="20"/>
-              </w:rPr>
-            </w:pPr>
-            <w:r>
-              <w:rPr>
-                <w:sz w:val="20"/>
-                <w:szCs w:val="20"/>
-              </w:rPr>
-              <w:t>Tema</w:t>
-            </w:r>
-          </w:p>
-        </w:tc>
-      </w:tr>
-      <w:tr>
-        <w:trPr>
-          <w:trHeight w:val="307"/>
-        </w:trPr>
-        <w:tc>
-          <w:tcPr>
-            <w:tcW w:w="10433" w:type="dxa"/>
-            <w:tcBorders>
-              <w:top w:val="single" w:sz="8" w:space="0" w:color="FF9900"/>
-              <w:left w:val="single" w:sz="8" w:space="0" w:color="FF9900"/>
-              <w:bottom w:val="single" w:sz="8" w:space="0" w:color="FF9900"/>
-              <w:right w:val="single" w:sz="8" w:space="0" w:color="FF9900"/>
-            </w:tcBorders>
-            <w:tcMar>
-              <w:top w:w="100" w:type="dxa"/>
-              <w:left w:w="100" w:type="dxa"/>
-              <w:bottom w:w="100" w:type="dxa"/>
-              <w:right w:w="100" w:type="dxa"/>
-            </w:tcMar>
-          </w:tcPr>
-          <w:p>
-            <w:pPr>
-              <w:widowControl w:val="0"/>
-              <w:spacing w:line="240" w:lineRule="auto"/>
-              <w:rPr>
-                <w:sz w:val="20"/>
-                <w:szCs w:val="20"/>
-              </w:rPr>
-            </w:pPr>
-            <w:r>
-              <w:rPr>
-                <w:sz w:val="20"/>
-                <w:szCs w:val="20"/>
-              </w:rPr>
-              <w:t>Sistema Integrado de Gestão</w:t>
-            </w:r>
-          </w:p>
-        </w:tc>
-      </w:tr>
-    </w:tbl>
-    <w:p/>
-    <w:p>
-      <w:pPr>
-        <w:pStyle w:val="Subttulo"/>
-      </w:pPr>
-      <w:r>
-        <w:t>&lt;Escopo do Projeto&gt;</w:t>
+        <w:pStyle w:val="Normal1"/>
+        <w:spacing w:before="240" w:line="240" w:lineRule="auto"/>
+        <w:ind w:firstLine="720"/>
+        <w:jc w:val="both"/>
+      </w:pPr>
+      <w:r>
+        <w:t>A marca Sorvetunes, inicialmente começou com uma franquia de paletas</w:t>
+      </w:r>
+      <w:r>
+        <w:t xml:space="preserve"> mexicanas</w:t>
+      </w:r>
+      <w:r>
+        <w:t xml:space="preserve">, depois da queda nesse mercado os donos tomaram a decisão de remodelar o negócio, pois não queriam desistir dessa </w:t>
+      </w:r>
+      <w:r>
+        <w:t xml:space="preserve">empresa. </w:t>
+      </w:r>
+      <w:r>
+        <w:t>No final de 2015 veio a decisão de fechar a franquia de paletas e partir para um novo negócio.</w:t>
       </w:r>
     </w:p>
     <w:p>
       <w:pPr>
         <w:pStyle w:val="Normal1"/>
+        <w:spacing w:before="240" w:line="240" w:lineRule="auto"/>
+        <w:ind w:firstLine="720"/>
         <w:jc w:val="both"/>
       </w:pPr>
       <w:r>
-        <w:t>A Sorvetunes começou com uma franquia de paletas mexicanas e sorvete, no final de 2015 o mercado de paletas caiu e tiveram que fechar a franquia. Logo após fundaram a Sorvetunes em 2016, somente com duas maquinas com custo de 60.000,00, compraram Freezer, colocando-os na garagem para armazenar o que produziam de sorvete, e acabaram tomando prejuízo no negócio de 30.000,00, até encontrar o modelo de negócio certo que vem crescendo.</w:t>
+        <w:t xml:space="preserve">Fundada </w:t>
+      </w:r>
+      <w:r>
+        <w:t>em</w:t>
+      </w:r>
+      <w:r>
+        <w:t xml:space="preserve"> </w:t>
+      </w:r>
+      <w:r>
+        <w:t>2016,</w:t>
+      </w:r>
+      <w:r>
+        <w:t xml:space="preserve"> a marca </w:t>
+      </w:r>
+      <w:r>
+        <w:t>Sorvetunes</w:t>
+      </w:r>
+      <w:r>
+        <w:t xml:space="preserve">, agora se especializaria em produzir </w:t>
+      </w:r>
+      <w:r>
+        <w:t xml:space="preserve">sorvetes. O investimento inicial foi no valor de 60.000,00 onde compraram 2 máquinas de produção de sorvete e um </w:t>
+      </w:r>
+      <w:r>
+        <w:t>freezer. Inicialmente</w:t>
+      </w:r>
+      <w:r>
+        <w:t xml:space="preserve"> a fabricação começou em uma garagem, onde produziam e armazenavam os sorvetes. O retorno financ</w:t>
+      </w:r>
+      <w:r>
+        <w:t>eiro não veio de imediato</w:t>
+      </w:r>
+      <w:r>
+        <w:t>, iniciando com um prejuízo de 30.000,00, onde foram obrigados a refazer o modelo de negócios.</w:t>
       </w:r>
     </w:p>
     <w:p>
       <w:pPr>
         <w:pStyle w:val="Normal1"/>
+        <w:spacing w:before="240" w:line="240" w:lineRule="auto"/>
+        <w:ind w:firstLine="720"/>
         <w:jc w:val="both"/>
       </w:pPr>
+      <w:r>
+        <w:t xml:space="preserve">Hoje a fábrica possui 5 lojas </w:t>
+      </w:r>
+      <w:r>
+        <w:t>próprias,</w:t>
+      </w:r>
+      <w:r>
+        <w:t xml:space="preserve"> e 2 lojas </w:t>
+      </w:r>
+      <w:r>
+        <w:t>independentes,</w:t>
+      </w:r>
+      <w:r>
+        <w:t xml:space="preserve"> que compram seus </w:t>
+      </w:r>
+      <w:r>
+        <w:t>produtos,</w:t>
+      </w:r>
+      <w:r>
+        <w:t xml:space="preserve"> porem não vedem apenas </w:t>
+      </w:r>
+      <w:r>
+        <w:t xml:space="preserve">a marca Sorvetunes. </w:t>
+      </w:r>
     </w:p>
     <w:p>
       <w:pPr>
         <w:pStyle w:val="Normal1"/>
+        <w:spacing w:before="240" w:line="240" w:lineRule="auto"/>
+        <w:ind w:firstLine="720"/>
         <w:jc w:val="both"/>
       </w:pPr>
       <w:r>
-        <w:t>Por conta da franquia de paleta mexicana, que não deu certo, tiveram que começar a Sorvetunes do zero, sem quase nenhum dinheiro, investiram em poucos maquinários para iniciar. Por ser uma marca nova também, o desafio era maior. Dificuldades do negócio foram, e continuam sendo, em partes, a falta de dinheiro para investir em espaço físico da fábrica e equipamento frigoríficos de armazenagem do produto. Também existem dificuldades de gestão dos pedidos realizados pelas lojas, gestão dos produtos e produção em um contexto geral. Encontraram, e ocasionalmente encontram dificuldade com concorrência desleal, citando como exemplo a marca Oggi, que vende sorvetes a preços muito baixos.</w:t>
+        <w:t>A produção dos sorvetes Sorvetunes é feita de maneira artesanal e é isso que conquista tanto os clientes, hoje sua maior concorrente é as lojas de fábrica da sorveteria Oggi, como produzem em larga escala, seus produtos tem o preço mais acessível, porém, perdem no quesito de qualidade.</w:t>
       </w:r>
     </w:p>
     <w:p>
       <w:pPr>
         <w:pStyle w:val="Normal1"/>
+        <w:spacing w:before="240" w:line="240" w:lineRule="auto"/>
+        <w:ind w:firstLine="720"/>
         <w:jc w:val="both"/>
       </w:pPr>
+      <w:r>
+        <w:t>Apesar de o negócio estar prosperando</w:t>
+      </w:r>
+      <w:r>
+        <w:t>,</w:t>
+      </w:r>
+      <w:r>
+        <w:t xml:space="preserve"> a fábrica conta com diversos problemas de organização e gestão de produtos</w:t>
+      </w:r>
+      <w:r>
+        <w:t xml:space="preserve"> e</w:t>
+      </w:r>
+      <w:r>
+        <w:t xml:space="preserve"> matérias primas. Hoje não é feito o controle de quantidade de matéria prima necessária para desenvolver cada etapa do </w:t>
+      </w:r>
+      <w:r>
+        <w:t>processo de fabricação,</w:t>
+      </w:r>
+      <w:r>
+        <w:t xml:space="preserve"> </w:t>
+      </w:r>
+      <w:r>
+        <w:t>o controle do estoque também é um problema , pois assim como , não é registrado o quanto entra , não é registrado o quanto sai , para onde sai e quanto que sobra em estoque.</w:t>
+      </w:r>
     </w:p>
     <w:p>
       <w:pPr>
         <w:pStyle w:val="Normal1"/>
+        <w:spacing w:before="240" w:line="240" w:lineRule="auto"/>
         <w:jc w:val="both"/>
       </w:pPr>
       <w:r>
-        <w:t>Os sorvetes são preparados de forma artesanal, a distribuição é feita por meio de carros e cada unidade da Sorvetunes solicita o sabor e o tipo de sorvete que necessitam, a fábrica prepara e o responsável pela franquia vem retirar. Geralmente os sorvetes são preparados no Domingo, entregues na segunda-feira, e dependendo da movimentação de vendas das lojas na segunda-feira, eles fazem uma estimativa de demanda pra semana, de forma bem básica, tendo como um dos parâmetros a temperatura na semana.</w:t>
+        <w:tab/>
+        <w:t xml:space="preserve">A compra e/ou o abastecimento de casa loja é feita individualmente, o gerente de cada loja manda a solicitação de produtos e quantidades necessários para o seu PDV e a fábrica produz o que é solicitado. Normalmente os sorvetes são produzidos </w:t>
+      </w:r>
+      <w:r>
+        <w:t xml:space="preserve">semanalmente. </w:t>
+      </w:r>
+      <w:r>
+        <w:t>Por exemplo, a temperatura da semana dita a quantidade de produtos que serão produzidos</w:t>
+      </w:r>
+      <w:r>
+        <w:t>, conforme a semana vai esquentando a produção tende a crescer.</w:t>
       </w:r>
     </w:p>
     <w:p>
       <w:pPr>
         <w:pStyle w:val="Normal1"/>
+        <w:spacing w:before="240" w:line="240" w:lineRule="auto"/>
+        <w:ind w:firstLine="720"/>
         <w:jc w:val="both"/>
       </w:pPr>
+      <w:r>
+        <w:t>A m</w:t>
+      </w:r>
+      <w:r>
+        <w:t xml:space="preserve">elhor época pra vender é sempre o verão, onde as vendas sobem </w:t>
+      </w:r>
+      <w:r>
+        <w:t>bastant</w:t>
+      </w:r>
+      <w:r>
+        <w:t>e</w:t>
+      </w:r>
+      <w:r>
+        <w:t>.</w:t>
+      </w:r>
+      <w:r>
+        <w:t xml:space="preserve"> Dependendo da demanda solicitada, a fábrica pode operar em seu limite e não conseguir a suprir por completa. No</w:t>
+      </w:r>
+      <w:r>
+        <w:t xml:space="preserve"> </w:t>
+      </w:r>
+      <w:r>
+        <w:t>v</w:t>
+      </w:r>
+      <w:r>
+        <w:t>erão de 2018 houve um crescimento atípico na demanda, o que não se repetiu nos anos de 2019 para 2020. A média de consumo por cliente é de R$ 36,00 e a média de clientes em bons meses de venda é de 740 clientes em um mês, e nos meses menos movimentados esse número cai para 160 clientes, essa é a média de 2 das 5 lojas</w:t>
+      </w:r>
+      <w:r>
+        <w:t>.</w:t>
+      </w:r>
+      <w:r>
+        <w:tab/>
+      </w:r>
     </w:p>
     <w:p>
       <w:pPr>
         <w:pStyle w:val="Normal1"/>
+        <w:spacing w:before="240" w:line="240" w:lineRule="auto"/>
+        <w:ind w:firstLine="720"/>
         <w:jc w:val="both"/>
       </w:pPr>
       <w:r>
-        <w:t xml:space="preserve">Os maiores gargalos, atualmente, são os maquinários e o controle de estoque da fábrica. Hoje a fábrica não tem um controle de estoque, de quem retira algum produto, e quanto que usa de cada produto. Por parte de maquinários a demanda dos sorvetes não acompanha o maquinário. </w:t>
+        <w:t xml:space="preserve">A Sorvetunes tem Facebook e Instagram, porém </w:t>
+      </w:r>
+      <w:r>
+        <w:t xml:space="preserve">eles eram gerenciados de </w:t>
+      </w:r>
+      <w:r>
+        <w:t>maneira individual por cada loja que postava algo</w:t>
+      </w:r>
+      <w:r>
+        <w:t xml:space="preserve"> relacionado a sua unidade. Porém, não havia uma padronização na apresentação da marca nas redes sociais. Agora estão fazendo um trabalho com a equipe de marketing para retomar lugar nas redes sociais. A Empresa tem entendido a importância da interação com clientes, via redes sociais e que as redes são um potencial para a expansão da marca e consequentemente dos </w:t>
+      </w:r>
+      <w:r>
+        <w:t>produtos.</w:t>
       </w:r>
     </w:p>
     <w:p>
       <w:pPr>
-        <w:pStyle w:val="Normal1"/>
+        <w:spacing w:before="240" w:line="240" w:lineRule="auto"/>
+        <w:ind w:firstLine="720"/>
         <w:jc w:val="both"/>
       </w:pPr>
-    </w:p>
-    <w:p>
-      <w:pPr>
-        <w:pStyle w:val="Normal1"/>
-        <w:jc w:val="both"/>
-      </w:pPr>
-    </w:p>
-    <w:p>
-      <w:pPr>
-        <w:pStyle w:val="Normal1"/>
-        <w:jc w:val="both"/>
-      </w:pPr>
-      <w:r>
-        <w:t>O público alvo são as crianças, e o público das classes B e C. Geralmente famílias que querem ter uma experiência única ao tomar o sorvete. O nome Sorvetunes remete ao desenho Looney-Tunes.</w:t>
-      </w:r>
-    </w:p>
-    <w:p>
-      <w:pPr>
-        <w:pStyle w:val="Normal1"/>
-        <w:jc w:val="both"/>
-      </w:pPr>
-    </w:p>
-    <w:p>
-      <w:pPr>
-        <w:pStyle w:val="Normal1"/>
-        <w:jc w:val="both"/>
-      </w:pPr>
-      <w:r>
-        <w:t>A Sorvetunes tem Facebook e Instagram, porém não são conectados, cada loja postava algo relacionado a sua unidade. Porém, não havia uma padronização na apresentação da marca nas redes sociais. Agora estão fazendo um trabalho com a equipe de marketing para retomar lugar nas redes sociais. A Empresa tem entendido a importância da interação com clientes, via redes sociais e que as redes são um potencial para a expansão da marca e consequentemente dos produtos.</w:t>
-      </w:r>
-    </w:p>
-    <w:p>
-      <w:pPr>
-        <w:pStyle w:val="Normal1"/>
-        <w:jc w:val="both"/>
-      </w:pPr>
-    </w:p>
-    <w:p>
-      <w:pPr>
-        <w:pStyle w:val="Normal1"/>
-        <w:jc w:val="both"/>
-      </w:pPr>
-      <w:r>
-        <w:lastRenderedPageBreak/>
-        <w:t>Entre as necessidades atuais do negócio pode-se observar, as de interligar as frotas para otimização nas entregas e maior controle de estoque e de matéria-prima.</w:t>
-      </w:r>
-      <w:r>
-        <w:t xml:space="preserve"> Hoje, o controle de estoque é feito de forma manual.</w:t>
-      </w:r>
-    </w:p>
-    <w:p>
-      <w:pPr>
-        <w:pStyle w:val="Normal1"/>
-        <w:jc w:val="both"/>
-      </w:pPr>
-    </w:p>
-    <w:p>
-      <w:pPr>
-        <w:pStyle w:val="Normal1"/>
-        <w:jc w:val="both"/>
-      </w:pPr>
-      <w:r>
-        <w:t>Com relação a um sistema, o que a empresa precisa é de um sistema, que interliga as unidades, que faça a integração e relacione todos os dados relacionados a entrada e saída de produtos, vendas por Loja, entre outras necessidades voltadas para estatística, que d</w:t>
-      </w:r>
-      <w:r>
-        <w:t>e</w:t>
-      </w:r>
-      <w:r>
-        <w:t>em base para tomada de decisões com relação ás ações que a empresa deverá tomar para sobreviver e se destacar no mercado.</w:t>
-      </w:r>
-    </w:p>
-    <w:p>
-      <w:pPr>
-        <w:pStyle w:val="Normal1"/>
-        <w:jc w:val="both"/>
-      </w:pPr>
-    </w:p>
-    <w:p>
-      <w:pPr>
-        <w:pStyle w:val="Normal1"/>
-        <w:jc w:val="both"/>
-      </w:pPr>
-      <w:r>
-        <w:t>A concorrência e um ponto que atinge o negócio, pois a sua maior concorrente é a empresa de sorvetes Oggi, o produto da Oggi é mais barato, porém não tem tanta qualidade quanto um artesanal, que eles produzem. Outro ponto de dor é não ter um histórico do desempenho da empresa que dê referência para fazer projeções.</w:t>
-      </w:r>
-    </w:p>
-    <w:p>
-      <w:pPr>
-        <w:pStyle w:val="Normal1"/>
-        <w:jc w:val="both"/>
-      </w:pPr>
-    </w:p>
-    <w:p>
-      <w:pPr>
-        <w:pStyle w:val="Normal1"/>
-        <w:jc w:val="both"/>
-      </w:pPr>
-      <w:r>
-        <w:t>A empresa atende apenas a parte do PDV, então outras necessidades não são atendidas. Ainda não há sistema para o cliente utilizar, apenas as redes sociais. Eles conhecem a empresa pelo, boca a boca.</w:t>
-      </w:r>
-    </w:p>
-    <w:p>
-      <w:pPr>
-        <w:pStyle w:val="Normal1"/>
-        <w:jc w:val="both"/>
-      </w:pPr>
-    </w:p>
-    <w:p>
-      <w:pPr>
-        <w:pStyle w:val="Normal1"/>
-        <w:jc w:val="both"/>
-      </w:pPr>
-      <w:r>
-        <w:t>O principal produto hoje são os potes de sorvete de 1,8l. São disparados os produtos que mais tem saída, seguido por picolé e por paletas.</w:t>
-      </w:r>
-    </w:p>
-    <w:p>
-      <w:pPr>
-        <w:pStyle w:val="Normal1"/>
-        <w:jc w:val="both"/>
-      </w:pPr>
-      <w:r>
-        <w:t xml:space="preserve">Melhor época pra vender é sempre o verão, onde as vendas sobem bastante, tanto que tem verão que não conseguem atender a demanda. Geralmente começando em agosto e indo até março do ano seguinte. Verão de 2018 houve um crescimento atípico na demanda, o que não se repetiu nos anos de 2019 para 2020. </w:t>
-      </w:r>
-      <w:r>
-        <w:t xml:space="preserve">A média de consumo por cliente é de R$ 36,00 e a média de clientes em bons meses de venda é de 740 clientes em um mês, e nos meses menos movimentados esse número </w:t>
-      </w:r>
-      <w:r>
-        <w:t>cai</w:t>
+      <w:r>
+        <w:t xml:space="preserve">O objetivo de implementar um </w:t>
+      </w:r>
+      <w:r>
+        <w:t>sistema,</w:t>
       </w:r>
       <w:r>
         <w:t xml:space="preserve"> </w:t>
       </w:r>
       <w:r>
-        <w:t>para</w:t>
-      </w:r>
-      <w:r>
-        <w:t xml:space="preserve"> 160 clientes</w:t>
-      </w:r>
-      <w:r>
-        <w:t>, essa é a média de 2 das 5 lojas, mas esse dados não são exatamente precisos, porque o cliente não tem o controle das quantidades vendidas nas outras unidades.</w:t>
-      </w:r>
-    </w:p>
-    <w:p>
-      <w:pPr>
-        <w:pStyle w:val="Normal1"/>
-        <w:jc w:val="both"/>
-      </w:pPr>
-    </w:p>
-    <w:p>
-      <w:pPr>
-        <w:pStyle w:val="Normal1"/>
-        <w:jc w:val="both"/>
-      </w:pPr>
-      <w:r>
-        <w:t>A Sorvetunes possui 5 lojas próprias, além de 2 que são independentes. Em outros pontos também. As lojas próprias hoje são as que mais demandam.</w:t>
-      </w:r>
-    </w:p>
-    <w:p>
-      <w:pPr>
-        <w:pStyle w:val="Normal1"/>
-        <w:jc w:val="both"/>
-      </w:pPr>
-    </w:p>
-    <w:p>
-      <w:pPr>
-        <w:pStyle w:val="Normal1"/>
-        <w:jc w:val="both"/>
-      </w:pPr>
-      <w:r>
-        <w:t>Nessa primeira entrevista feita com a Sorvetunes, pode-se perceber que a empresa precisa de um sistema integrado de gerenciamento que possa atender algumas necessidades do negócio, como: controle de entrada e saída de materiais, controle financeiro, controle de vendas por lojas e de total vendido pela fábrica, índice com produtos mais vendidos, relação de vendas que tenha comparação de vendas atuais com vendas do ano</w:t>
-      </w:r>
-      <w:r>
-        <w:t>s</w:t>
-      </w:r>
-      <w:r>
-        <w:t xml:space="preserve"> an</w:t>
-      </w:r>
-      <w:r>
-        <w:t>t</w:t>
-      </w:r>
-      <w:r>
-        <w:t>erior</w:t>
-      </w:r>
-      <w:r>
-        <w:t xml:space="preserve">es, evolução do faturamento, custos e impactos dos custos na receita. </w:t>
-      </w:r>
-    </w:p>
-    <w:p>
-      <w:pPr>
-        <w:pStyle w:val="Normal1"/>
-        <w:jc w:val="both"/>
-      </w:pPr>
-      <w:r>
-        <w:t>Um sistema que pudesse atender essas demandas da empresa iria ajuda-los a manter a empresa num crescimento e também ajudar na tomada de decisões mediante situações adversas, além de entender quais são os pontos da empresa que precisam de melhoria.</w:t>
-      </w:r>
-      <w:r>
-        <w:t xml:space="preserve"> </w:t>
-      </w:r>
-      <w:r>
-        <w:t xml:space="preserve"> </w:t>
-      </w:r>
-    </w:p>
-    <w:p>
-      <w:pPr>
-        <w:jc w:val="both"/>
-      </w:pPr>
+        <w:t>é</w:t>
+      </w:r>
+      <w:r>
+        <w:t xml:space="preserve"> para que a fábrica </w:t>
+      </w:r>
+      <w:r>
+        <w:t>tenha um</w:t>
+      </w:r>
+      <w:r>
+        <w:t xml:space="preserve"> melhor controle do que está entrando como matéria prima e saindo como produto. Além de facilitar o abastecimento e venda de produtos para as </w:t>
+      </w:r>
+      <w:r>
+        <w:t>lojas,</w:t>
+      </w:r>
+      <w:r>
+        <w:t xml:space="preserve"> pois tento um</w:t>
+      </w:r>
+      <w:r>
+        <w:t xml:space="preserve">a visão da quantidade e tempo de preparo </w:t>
+      </w:r>
+      <w:r>
+        <w:t>dos produtos as lojas podem se planejar melhor.</w:t>
+      </w:r>
     </w:p>
     <w:sectPr>
       <w:footerReference w:type="default" r:id="rId7"/>
@@ -434,7 +309,7 @@
 </file>
 
 <file path=word/endnotes.xml><?xml version="1.0" encoding="utf-8"?>
-<w:endnotes xmlns:wpc="http://schemas.microsoft.com/office/word/2010/wordprocessingCanvas" xmlns:mc="http://schemas.openxmlformats.org/markup-compatibility/2006" xmlns:o="urn:schemas-microsoft-com:office:office" xmlns:r="http://schemas.openxmlformats.org/officeDocument/2006/relationships" xmlns:m="http://schemas.openxmlformats.org/officeDocument/2006/math" xmlns:v="urn:schemas-microsoft-com:vml" xmlns:wp14="http://schemas.microsoft.com/office/word/2010/wordprocessingDrawing" xmlns:wp="http://schemas.openxmlformats.org/drawingml/2006/wordprocessingDrawing" xmlns:w10="urn:schemas-microsoft-com:office:word" xmlns:w="http://schemas.openxmlformats.org/wordprocessingml/2006/main" xmlns:w14="http://schemas.microsoft.com/office/word/2010/wordml" xmlns:w15="http://schemas.microsoft.com/office/word/2012/wordml" xmlns:wpg="http://schemas.microsoft.com/office/word/2010/wordprocessingGroup" xmlns:wpi="http://schemas.microsoft.com/office/word/2010/wordprocessingInk" xmlns:wne="http://schemas.microsoft.com/office/word/2006/wordml" xmlns:wps="http://schemas.microsoft.com/office/word/2010/wordprocessingShape" mc:Ignorable="w14 w15 wp14">
+<w:endnotes xmlns:wpc="http://schemas.microsoft.com/office/word/2010/wordprocessingCanvas" xmlns:cx="http://schemas.microsoft.com/office/drawing/2014/chartex" xmlns:cx1="http://schemas.microsoft.com/office/drawing/2015/9/8/chartex" xmlns:cx2="http://schemas.microsoft.com/office/drawing/2015/10/21/chartex" xmlns:cx3="http://schemas.microsoft.com/office/drawing/2016/5/9/chartex" xmlns:cx4="http://schemas.microsoft.com/office/drawing/2016/5/10/chartex" xmlns:cx5="http://schemas.microsoft.com/office/drawing/2016/5/11/chartex" xmlns:cx6="http://schemas.microsoft.com/office/drawing/2016/5/12/chartex" xmlns:cx7="http://schemas.microsoft.com/office/drawing/2016/5/13/chartex" xmlns:cx8="http://schemas.microsoft.com/office/drawing/2016/5/14/chartex" xmlns:mc="http://schemas.openxmlformats.org/markup-compatibility/2006" xmlns:aink="http://schemas.microsoft.com/office/drawing/2016/ink" xmlns:am3d="http://schemas.microsoft.com/office/drawing/2017/model3d" xmlns:o="urn:schemas-microsoft-com:office:office" xmlns:r="http://schemas.openxmlformats.org/officeDocument/2006/relationships" xmlns:m="http://schemas.openxmlformats.org/officeDocument/2006/math" xmlns:v="urn:schemas-microsoft-com:vml" xmlns:wp14="http://schemas.microsoft.com/office/word/2010/wordprocessingDrawing" xmlns:wp="http://schemas.openxmlformats.org/drawingml/2006/wordprocessingDrawing" xmlns:w10="urn:schemas-microsoft-com:office:word" xmlns:w="http://schemas.openxmlformats.org/wordprocessingml/2006/main" xmlns:w14="http://schemas.microsoft.com/office/word/2010/wordml" xmlns:w15="http://schemas.microsoft.com/office/word/2012/wordml" xmlns:w16cex="http://schemas.microsoft.com/office/word/2018/wordml/cex" xmlns:w16cid="http://schemas.microsoft.com/office/word/2016/wordml/cid" xmlns:w16="http://schemas.microsoft.com/office/word/2018/wordml" xmlns:w16se="http://schemas.microsoft.com/office/word/2015/wordml/symex" xmlns:wpg="http://schemas.microsoft.com/office/word/2010/wordprocessingGroup" xmlns:wpi="http://schemas.microsoft.com/office/word/2010/wordprocessingInk" xmlns:wne="http://schemas.microsoft.com/office/word/2006/wordml" xmlns:wps="http://schemas.microsoft.com/office/word/2010/wordprocessingShape" mc:Ignorable="w14 w15 w16se w16cid w16 w16cex wp14">
   <w:endnote w:type="separator" w:id="-1">
     <w:p>
       <w:pPr>
@@ -459,7 +334,7 @@
 </file>
 
 <file path=word/footer1.xml><?xml version="1.0" encoding="utf-8"?>
-<w:ftr xmlns:wpc="http://schemas.microsoft.com/office/word/2010/wordprocessingCanvas" xmlns:mc="http://schemas.openxmlformats.org/markup-compatibility/2006" xmlns:o="urn:schemas-microsoft-com:office:office" xmlns:r="http://schemas.openxmlformats.org/officeDocument/2006/relationships" xmlns:m="http://schemas.openxmlformats.org/officeDocument/2006/math" xmlns:v="urn:schemas-microsoft-com:vml" xmlns:wp14="http://schemas.microsoft.com/office/word/2010/wordprocessingDrawing" xmlns:wp="http://schemas.openxmlformats.org/drawingml/2006/wordprocessingDrawing" xmlns:w10="urn:schemas-microsoft-com:office:word" xmlns:w="http://schemas.openxmlformats.org/wordprocessingml/2006/main" xmlns:w14="http://schemas.microsoft.com/office/word/2010/wordml" xmlns:w15="http://schemas.microsoft.com/office/word/2012/wordml" xmlns:wpg="http://schemas.microsoft.com/office/word/2010/wordprocessingGroup" xmlns:wpi="http://schemas.microsoft.com/office/word/2010/wordprocessingInk" xmlns:wne="http://schemas.microsoft.com/office/word/2006/wordml" xmlns:wps="http://schemas.microsoft.com/office/word/2010/wordprocessingShape" mc:Ignorable="w14 w15 wp14">
+<w:ftr xmlns:wpc="http://schemas.microsoft.com/office/word/2010/wordprocessingCanvas" xmlns:cx="http://schemas.microsoft.com/office/drawing/2014/chartex" xmlns:cx1="http://schemas.microsoft.com/office/drawing/2015/9/8/chartex" xmlns:cx2="http://schemas.microsoft.com/office/drawing/2015/10/21/chartex" xmlns:cx3="http://schemas.microsoft.com/office/drawing/2016/5/9/chartex" xmlns:cx4="http://schemas.microsoft.com/office/drawing/2016/5/10/chartex" xmlns:cx5="http://schemas.microsoft.com/office/drawing/2016/5/11/chartex" xmlns:cx6="http://schemas.microsoft.com/office/drawing/2016/5/12/chartex" xmlns:cx7="http://schemas.microsoft.com/office/drawing/2016/5/13/chartex" xmlns:cx8="http://schemas.microsoft.com/office/drawing/2016/5/14/chartex" xmlns:mc="http://schemas.openxmlformats.org/markup-compatibility/2006" xmlns:aink="http://schemas.microsoft.com/office/drawing/2016/ink" xmlns:am3d="http://schemas.microsoft.com/office/drawing/2017/model3d" xmlns:o="urn:schemas-microsoft-com:office:office" xmlns:r="http://schemas.openxmlformats.org/officeDocument/2006/relationships" xmlns:m="http://schemas.openxmlformats.org/officeDocument/2006/math" xmlns:v="urn:schemas-microsoft-com:vml" xmlns:wp14="http://schemas.microsoft.com/office/word/2010/wordprocessingDrawing" xmlns:wp="http://schemas.openxmlformats.org/drawingml/2006/wordprocessingDrawing" xmlns:w10="urn:schemas-microsoft-com:office:word" xmlns:w="http://schemas.openxmlformats.org/wordprocessingml/2006/main" xmlns:w14="http://schemas.microsoft.com/office/word/2010/wordml" xmlns:w15="http://schemas.microsoft.com/office/word/2012/wordml" xmlns:w16cex="http://schemas.microsoft.com/office/word/2018/wordml/cex" xmlns:w16cid="http://schemas.microsoft.com/office/word/2016/wordml/cid" xmlns:w16="http://schemas.microsoft.com/office/word/2018/wordml" xmlns:w16se="http://schemas.microsoft.com/office/word/2015/wordml/symex" xmlns:wpg="http://schemas.microsoft.com/office/word/2010/wordprocessingGroup" xmlns:wpi="http://schemas.microsoft.com/office/word/2010/wordprocessingInk" xmlns:wne="http://schemas.microsoft.com/office/word/2006/wordml" xmlns:wps="http://schemas.microsoft.com/office/word/2010/wordprocessingShape" mc:Ignorable="w14 w15 w16se w16cid w16 w16cex wp14">
   <w:sdt>
     <w:sdtPr>
       <w:id w:val="-454407812"/>
@@ -508,7 +383,7 @@
 </file>
 
 <file path=word/footnotes.xml><?xml version="1.0" encoding="utf-8"?>
-<w:footnotes xmlns:wpc="http://schemas.microsoft.com/office/word/2010/wordprocessingCanvas" xmlns:mc="http://schemas.openxmlformats.org/markup-compatibility/2006" xmlns:o="urn:schemas-microsoft-com:office:office" xmlns:r="http://schemas.openxmlformats.org/officeDocument/2006/relationships" xmlns:m="http://schemas.openxmlformats.org/officeDocument/2006/math" xmlns:v="urn:schemas-microsoft-com:vml" xmlns:wp14="http://schemas.microsoft.com/office/word/2010/wordprocessingDrawing" xmlns:wp="http://schemas.openxmlformats.org/drawingml/2006/wordprocessingDrawing" xmlns:w10="urn:schemas-microsoft-com:office:word" xmlns:w="http://schemas.openxmlformats.org/wordprocessingml/2006/main" xmlns:w14="http://schemas.microsoft.com/office/word/2010/wordml" xmlns:w15="http://schemas.microsoft.com/office/word/2012/wordml" xmlns:wpg="http://schemas.microsoft.com/office/word/2010/wordprocessingGroup" xmlns:wpi="http://schemas.microsoft.com/office/word/2010/wordprocessingInk" xmlns:wne="http://schemas.microsoft.com/office/word/2006/wordml" xmlns:wps="http://schemas.microsoft.com/office/word/2010/wordprocessingShape" mc:Ignorable="w14 w15 wp14">
+<w:footnotes xmlns:wpc="http://schemas.microsoft.com/office/word/2010/wordprocessingCanvas" xmlns:cx="http://schemas.microsoft.com/office/drawing/2014/chartex" xmlns:cx1="http://schemas.microsoft.com/office/drawing/2015/9/8/chartex" xmlns:cx2="http://schemas.microsoft.com/office/drawing/2015/10/21/chartex" xmlns:cx3="http://schemas.microsoft.com/office/drawing/2016/5/9/chartex" xmlns:cx4="http://schemas.microsoft.com/office/drawing/2016/5/10/chartex" xmlns:cx5="http://schemas.microsoft.com/office/drawing/2016/5/11/chartex" xmlns:cx6="http://schemas.microsoft.com/office/drawing/2016/5/12/chartex" xmlns:cx7="http://schemas.microsoft.com/office/drawing/2016/5/13/chartex" xmlns:cx8="http://schemas.microsoft.com/office/drawing/2016/5/14/chartex" xmlns:mc="http://schemas.openxmlformats.org/markup-compatibility/2006" xmlns:aink="http://schemas.microsoft.com/office/drawing/2016/ink" xmlns:am3d="http://schemas.microsoft.com/office/drawing/2017/model3d" xmlns:o="urn:schemas-microsoft-com:office:office" xmlns:r="http://schemas.openxmlformats.org/officeDocument/2006/relationships" xmlns:m="http://schemas.openxmlformats.org/officeDocument/2006/math" xmlns:v="urn:schemas-microsoft-com:vml" xmlns:wp14="http://schemas.microsoft.com/office/word/2010/wordprocessingDrawing" xmlns:wp="http://schemas.openxmlformats.org/drawingml/2006/wordprocessingDrawing" xmlns:w10="urn:schemas-microsoft-com:office:word" xmlns:w="http://schemas.openxmlformats.org/wordprocessingml/2006/main" xmlns:w14="http://schemas.microsoft.com/office/word/2010/wordml" xmlns:w15="http://schemas.microsoft.com/office/word/2012/wordml" xmlns:w16cex="http://schemas.microsoft.com/office/word/2018/wordml/cex" xmlns:w16cid="http://schemas.microsoft.com/office/word/2016/wordml/cid" xmlns:w16="http://schemas.microsoft.com/office/word/2018/wordml" xmlns:w16se="http://schemas.microsoft.com/office/word/2015/wordml/symex" xmlns:wpg="http://schemas.microsoft.com/office/word/2010/wordprocessingGroup" xmlns:wpi="http://schemas.microsoft.com/office/word/2010/wordprocessingInk" xmlns:wne="http://schemas.microsoft.com/office/word/2006/wordml" xmlns:wps="http://schemas.microsoft.com/office/word/2010/wordprocessingShape" mc:Ignorable="w14 w15 w16se w16cid w16 w16cex wp14">
   <w:footnote w:type="separator" w:id="-1">
     <w:p>
       <w:pPr>
@@ -533,7 +408,7 @@
 </file>
 
 <file path=word/numbering.xml><?xml version="1.0" encoding="utf-8"?>
-<w:numbering xmlns:wpc="http://schemas.microsoft.com/office/word/2010/wordprocessingCanvas" xmlns:mc="http://schemas.openxmlformats.org/markup-compatibility/2006" xmlns:o="urn:schemas-microsoft-com:office:office" xmlns:r="http://schemas.openxmlformats.org/officeDocument/2006/relationships" xmlns:m="http://schemas.openxmlformats.org/officeDocument/2006/math" xmlns:v="urn:schemas-microsoft-com:vml" xmlns:wp14="http://schemas.microsoft.com/office/word/2010/wordprocessingDrawing" xmlns:wp="http://schemas.openxmlformats.org/drawingml/2006/wordprocessingDrawing" xmlns:w10="urn:schemas-microsoft-com:office:word" xmlns:w="http://schemas.openxmlformats.org/wordprocessingml/2006/main" xmlns:w14="http://schemas.microsoft.com/office/word/2010/wordml" xmlns:w15="http://schemas.microsoft.com/office/word/2012/wordml" xmlns:wpg="http://schemas.microsoft.com/office/word/2010/wordprocessingGroup" xmlns:wpi="http://schemas.microsoft.com/office/word/2010/wordprocessingInk" xmlns:wne="http://schemas.microsoft.com/office/word/2006/wordml" xmlns:wps="http://schemas.microsoft.com/office/word/2010/wordprocessingShape" mc:Ignorable="w14 w15 wp14">
+<w:numbering xmlns:wpc="http://schemas.microsoft.com/office/word/2010/wordprocessingCanvas" xmlns:cx="http://schemas.microsoft.com/office/drawing/2014/chartex" xmlns:cx1="http://schemas.microsoft.com/office/drawing/2015/9/8/chartex" xmlns:cx2="http://schemas.microsoft.com/office/drawing/2015/10/21/chartex" xmlns:cx3="http://schemas.microsoft.com/office/drawing/2016/5/9/chartex" xmlns:cx4="http://schemas.microsoft.com/office/drawing/2016/5/10/chartex" xmlns:cx5="http://schemas.microsoft.com/office/drawing/2016/5/11/chartex" xmlns:cx6="http://schemas.microsoft.com/office/drawing/2016/5/12/chartex" xmlns:cx7="http://schemas.microsoft.com/office/drawing/2016/5/13/chartex" xmlns:cx8="http://schemas.microsoft.com/office/drawing/2016/5/14/chartex" xmlns:mc="http://schemas.openxmlformats.org/markup-compatibility/2006" xmlns:aink="http://schemas.microsoft.com/office/drawing/2016/ink" xmlns:am3d="http://schemas.microsoft.com/office/drawing/2017/model3d" xmlns:o="urn:schemas-microsoft-com:office:office" xmlns:r="http://schemas.openxmlformats.org/officeDocument/2006/relationships" xmlns:m="http://schemas.openxmlformats.org/officeDocument/2006/math" xmlns:v="urn:schemas-microsoft-com:vml" xmlns:wp14="http://schemas.microsoft.com/office/word/2010/wordprocessingDrawing" xmlns:wp="http://schemas.openxmlformats.org/drawingml/2006/wordprocessingDrawing" xmlns:w10="urn:schemas-microsoft-com:office:word" xmlns:w="http://schemas.openxmlformats.org/wordprocessingml/2006/main" xmlns:w14="http://schemas.microsoft.com/office/word/2010/wordml" xmlns:w15="http://schemas.microsoft.com/office/word/2012/wordml" xmlns:w16cex="http://schemas.microsoft.com/office/word/2018/wordml/cex" xmlns:w16cid="http://schemas.microsoft.com/office/word/2016/wordml/cid" xmlns:w16="http://schemas.microsoft.com/office/word/2018/wordml" xmlns:w16se="http://schemas.microsoft.com/office/word/2015/wordml/symex" xmlns:wpg="http://schemas.microsoft.com/office/word/2010/wordprocessingGroup" xmlns:wpi="http://schemas.microsoft.com/office/word/2010/wordprocessingInk" xmlns:wne="http://schemas.microsoft.com/office/word/2006/wordml" xmlns:wps="http://schemas.microsoft.com/office/word/2010/wordprocessingShape" mc:Ignorable="w14 w15 w16se w16cid w16 w16cex wp14">
   <w:abstractNum w:abstractNumId="0" w15:restartNumberingAfterBreak="0">
     <w:nsid w:val="113F51A2"/>
     <w:multiLevelType w:val="multilevel"/>
@@ -886,7 +761,7 @@
 </file>
 
 <file path=word/styles.xml><?xml version="1.0" encoding="utf-8"?>
-<w:styles xmlns:mc="http://schemas.openxmlformats.org/markup-compatibility/2006" xmlns:r="http://schemas.openxmlformats.org/officeDocument/2006/relationships" xmlns:w="http://schemas.openxmlformats.org/wordprocessingml/2006/main" xmlns:w14="http://schemas.microsoft.com/office/word/2010/wordml" xmlns:w15="http://schemas.microsoft.com/office/word/2012/wordml" mc:Ignorable="w14 w15">
+<w:styles xmlns:mc="http://schemas.openxmlformats.org/markup-compatibility/2006" xmlns:r="http://schemas.openxmlformats.org/officeDocument/2006/relationships" xmlns:w="http://schemas.openxmlformats.org/wordprocessingml/2006/main" xmlns:w14="http://schemas.microsoft.com/office/word/2010/wordml" xmlns:w15="http://schemas.microsoft.com/office/word/2012/wordml" xmlns:w16cex="http://schemas.microsoft.com/office/word/2018/wordml/cex" xmlns:w16cid="http://schemas.microsoft.com/office/word/2016/wordml/cid" xmlns:w16="http://schemas.microsoft.com/office/word/2018/wordml" xmlns:w16se="http://schemas.microsoft.com/office/word/2015/wordml/symex" mc:Ignorable="w14 w15 w16se w16cid w16 w16cex">
   <w:docDefaults>
     <w:rPrDefault>
       <w:rPr>
@@ -902,7 +777,7 @@
       </w:pPr>
     </w:pPrDefault>
   </w:docDefaults>
-  <w:latentStyles w:defLockedState="0" w:defUIPriority="99" w:defSemiHidden="0" w:defUnhideWhenUsed="0" w:defQFormat="0" w:count="371">
+  <w:latentStyles w:defLockedState="0" w:defUIPriority="99" w:defSemiHidden="0" w:defUnhideWhenUsed="0" w:defQFormat="0" w:count="376">
     <w:lsdException w:name="Normal" w:uiPriority="0" w:qFormat="1"/>
     <w:lsdException w:name="heading 1" w:uiPriority="9" w:qFormat="1"/>
     <w:lsdException w:name="heading 2" w:semiHidden="1" w:uiPriority="9" w:unhideWhenUsed="1" w:qFormat="1"/>
@@ -1274,6 +1149,11 @@
     <w:lsdException w:name="List Table 5 Dark Accent 6" w:uiPriority="50"/>
     <w:lsdException w:name="List Table 6 Colorful Accent 6" w:uiPriority="51"/>
     <w:lsdException w:name="List Table 7 Colorful Accent 6" w:uiPriority="52"/>
+    <w:lsdException w:name="Mention" w:semiHidden="1" w:unhideWhenUsed="1"/>
+    <w:lsdException w:name="Smart Hyperlink" w:semiHidden="1" w:unhideWhenUsed="1"/>
+    <w:lsdException w:name="Hashtag" w:semiHidden="1" w:unhideWhenUsed="1"/>
+    <w:lsdException w:name="Unresolved Mention" w:semiHidden="1" w:unhideWhenUsed="1"/>
+    <w:lsdException w:name="Smart Link" w:semiHidden="1" w:unhideWhenUsed="1"/>
   </w:latentStyles>
   <w:style w:type="paragraph" w:default="1" w:styleId="Normal">
     <w:name w:val="Normal"/>

</xml_diff>

<commit_message>
Adicionando 3 cenarios nos artefatos
</commit_message>
<xml_diff>
--- a/artefatos/01 - Declaração do Escopo.docx
+++ b/artefatos/01 - Declaração do Escopo.docx
@@ -1,6 +1,6 @@
 
 <file path=word/document.xml><?xml version="1.0" encoding="utf-8"?>
-<w:document xmlns:wpc="http://schemas.microsoft.com/office/word/2010/wordprocessingCanvas" xmlns:mc="http://schemas.openxmlformats.org/markup-compatibility/2006" xmlns:o="urn:schemas-microsoft-com:office:office" xmlns:r="http://schemas.openxmlformats.org/officeDocument/2006/relationships" xmlns:m="http://schemas.openxmlformats.org/officeDocument/2006/math" xmlns:v="urn:schemas-microsoft-com:vml" xmlns:wp14="http://schemas.microsoft.com/office/word/2010/wordprocessingDrawing" xmlns:wp="http://schemas.openxmlformats.org/drawingml/2006/wordprocessingDrawing" xmlns:w10="urn:schemas-microsoft-com:office:word" xmlns:w="http://schemas.openxmlformats.org/wordprocessingml/2006/main" xmlns:w14="http://schemas.microsoft.com/office/word/2010/wordml" xmlns:w15="http://schemas.microsoft.com/office/word/2012/wordml" xmlns:wpg="http://schemas.microsoft.com/office/word/2010/wordprocessingGroup" xmlns:wpi="http://schemas.microsoft.com/office/word/2010/wordprocessingInk" xmlns:wne="http://schemas.microsoft.com/office/word/2006/wordml" xmlns:wps="http://schemas.microsoft.com/office/word/2010/wordprocessingShape" mc:Ignorable="w14 w15 wp14">
+<w:document xmlns:wpc="http://schemas.microsoft.com/office/word/2010/wordprocessingCanvas" xmlns:cx="http://schemas.microsoft.com/office/drawing/2014/chartex" xmlns:cx1="http://schemas.microsoft.com/office/drawing/2015/9/8/chartex" xmlns:cx2="http://schemas.microsoft.com/office/drawing/2015/10/21/chartex" xmlns:cx3="http://schemas.microsoft.com/office/drawing/2016/5/9/chartex" xmlns:cx4="http://schemas.microsoft.com/office/drawing/2016/5/10/chartex" xmlns:cx5="http://schemas.microsoft.com/office/drawing/2016/5/11/chartex" xmlns:cx6="http://schemas.microsoft.com/office/drawing/2016/5/12/chartex" xmlns:cx7="http://schemas.microsoft.com/office/drawing/2016/5/13/chartex" xmlns:cx8="http://schemas.microsoft.com/office/drawing/2016/5/14/chartex" xmlns:mc="http://schemas.openxmlformats.org/markup-compatibility/2006" xmlns:aink="http://schemas.microsoft.com/office/drawing/2016/ink" xmlns:am3d="http://schemas.microsoft.com/office/drawing/2017/model3d" xmlns:o="urn:schemas-microsoft-com:office:office" xmlns:r="http://schemas.openxmlformats.org/officeDocument/2006/relationships" xmlns:m="http://schemas.openxmlformats.org/officeDocument/2006/math" xmlns:v="urn:schemas-microsoft-com:vml" xmlns:wp14="http://schemas.microsoft.com/office/word/2010/wordprocessingDrawing" xmlns:wp="http://schemas.openxmlformats.org/drawingml/2006/wordprocessingDrawing" xmlns:w10="urn:schemas-microsoft-com:office:word" xmlns:w="http://schemas.openxmlformats.org/wordprocessingml/2006/main" xmlns:w14="http://schemas.microsoft.com/office/word/2010/wordml" xmlns:w15="http://schemas.microsoft.com/office/word/2012/wordml" xmlns:w16cex="http://schemas.microsoft.com/office/word/2018/wordml/cex" xmlns:w16cid="http://schemas.microsoft.com/office/word/2016/wordml/cid" xmlns:w16="http://schemas.microsoft.com/office/word/2018/wordml" xmlns:w16se="http://schemas.microsoft.com/office/word/2015/wordml/symex" xmlns:wpg="http://schemas.microsoft.com/office/word/2010/wordprocessingGroup" xmlns:wpi="http://schemas.microsoft.com/office/word/2010/wordprocessingInk" xmlns:wne="http://schemas.microsoft.com/office/word/2006/wordml" xmlns:wps="http://schemas.microsoft.com/office/word/2010/wordprocessingShape" mc:Ignorable="w14 w15 w16se w16cid w16 w16cex wp14">
   <w:background w:color="FFFFFF"/>
   <w:body>
     <w:p>
@@ -29,15 +29,7 @@
         <w:jc w:val="both"/>
       </w:pPr>
       <w:r>
-        <w:t xml:space="preserve">A marca </w:t>
-      </w:r>
-      <w:proofErr w:type="spellStart"/>
-      <w:r>
-        <w:t>Sorvetunes</w:t>
-      </w:r>
-      <w:proofErr w:type="spellEnd"/>
-      <w:r>
-        <w:t>, inicialmente começou com uma franquia de paletas</w:t>
+        <w:t>A marca Sorvetunes, inicialmente começou com uma franquia de paletas</w:t>
       </w:r>
       <w:r>
         <w:t xml:space="preserve"> mexicanas</w:t>
@@ -149,7 +141,19 @@
         <w:t>A produção dos sorvetes Sorvetunes é feita de maneira artesanal e é isso que conqu</w:t>
       </w:r>
       <w:r>
-        <w:t>ista tanto os clientes, hoje seu</w:t>
+        <w:t>ista tanto os clientes</w:t>
+      </w:r>
+      <w:r>
+        <w:t>.</w:t>
+      </w:r>
+      <w:r>
+        <w:t xml:space="preserve"> </w:t>
+      </w:r>
+      <w:r>
+        <w:t>H</w:t>
+      </w:r>
+      <w:r>
+        <w:t>oje seu</w:t>
       </w:r>
       <w:r>
         <w:t xml:space="preserve"> maior concorrente é</w:t>
@@ -158,15 +162,19 @@
         <w:t xml:space="preserve"> a</w:t>
       </w:r>
       <w:r>
-        <w:t xml:space="preserve"> sorveteria </w:t>
-      </w:r>
-      <w:proofErr w:type="spellStart"/>
-      <w:r>
-        <w:t>Oggi</w:t>
-      </w:r>
-      <w:proofErr w:type="spellEnd"/>
-      <w:r>
-        <w:t>, como produzem em larga escala, preço</w:t>
+        <w:t xml:space="preserve"> sorveteria Oggi</w:t>
+      </w:r>
+      <w:r>
+        <w:t xml:space="preserve"> que produz </w:t>
+      </w:r>
+      <w:r>
+        <w:t>em larga escala</w:t>
+      </w:r>
+      <w:r>
+        <w:t xml:space="preserve"> e com</w:t>
+      </w:r>
+      <w:r>
+        <w:t xml:space="preserve"> preço</w:t>
       </w:r>
       <w:r>
         <w:t>s mais acessíveis</w:t>
@@ -295,7 +303,13 @@
         <w:t>a</w:t>
       </w:r>
       <w:r>
-        <w:t xml:space="preserve">ra vender é sempre o verão, onde as vendas sobem </w:t>
+        <w:t xml:space="preserve">ra vender é sempre o verão, </w:t>
+      </w:r>
+      <w:r>
+        <w:t>época na qual as</w:t>
+      </w:r>
+      <w:r>
+        <w:t xml:space="preserve"> vendas sobem </w:t>
       </w:r>
       <w:r>
         <w:t>bastant</w:t>
@@ -333,16 +347,34 @@
         <w:jc w:val="both"/>
       </w:pPr>
       <w:r>
-        <w:t xml:space="preserve">A Sorvetunes tem Facebook e Instagram, porém </w:t>
-      </w:r>
-      <w:r>
-        <w:t xml:space="preserve">eles eram gerenciados de </w:t>
+        <w:t xml:space="preserve">A Sorvetunes tem Facebook e Instagram, </w:t>
+      </w:r>
+      <w:r>
+        <w:t xml:space="preserve">contudo, </w:t>
+      </w:r>
+      <w:r>
+        <w:t>eles</w:t>
+      </w:r>
+      <w:r>
+        <w:t xml:space="preserve"> eram gerenciados de </w:t>
       </w:r>
       <w:r>
         <w:t>maneira individual por cada loja que postava algo</w:t>
       </w:r>
       <w:r>
-        <w:t xml:space="preserve"> relacionado a sua unidade. Porém, não havia uma padronização na apresentação da marca nas redes sociais. Agora estão fazendo um trabalho com a equipe de marketing para retomar lugar nas redes sociais. A Empresa tem entendido a importância da interação com clientes, via redes sociais e que as redes são um potencial para a expansão da marca e consequentemente dos </w:t>
+        <w:t xml:space="preserve"> relacionado a sua unidade. </w:t>
+      </w:r>
+      <w:r>
+        <w:t>No entanto</w:t>
+      </w:r>
+      <w:r>
+        <w:t xml:space="preserve">, não havia uma padronização na apresentação da marca nas redes sociais. Agora estão fazendo um trabalho com a equipe de marketing para retomar </w:t>
+      </w:r>
+      <w:r>
+        <w:t>este lugar</w:t>
+      </w:r>
+      <w:r>
+        <w:t xml:space="preserve">. A Empresa tem entendido a importância da interação com clientes, e que as redes são um potencial para a expansão da marca e consequentemente dos </w:t>
       </w:r>
       <w:r>
         <w:t>produtos.</w:t>
@@ -355,15 +387,7 @@
         <w:jc w:val="both"/>
       </w:pPr>
       <w:r>
-        <w:t xml:space="preserve">A </w:t>
-      </w:r>
-      <w:proofErr w:type="spellStart"/>
-      <w:r>
-        <w:t>Sorvetunes</w:t>
-      </w:r>
-      <w:proofErr w:type="spellEnd"/>
-      <w:r>
-        <w:t xml:space="preserve"> espera que o</w:t>
+        <w:t>A Sorvetunes espera que o</w:t>
       </w:r>
       <w:r>
         <w:t xml:space="preserve"> </w:t>
@@ -413,8 +437,6 @@
       <w:r>
         <w:t>matéria prima, pois tento uma visão da quantidade e tempo de preparo dos produtos, vai aumentar sua capacidade de produção para atender as lojas.</w:t>
       </w:r>
-      <w:bookmarkStart w:id="1" w:name="_GoBack"/>
-      <w:bookmarkEnd w:id="1"/>
     </w:p>
     <w:sectPr>
       <w:footerReference w:type="default" r:id="rId7"/>
@@ -429,7 +451,7 @@
 </file>
 
 <file path=word/endnotes.xml><?xml version="1.0" encoding="utf-8"?>
-<w:endnotes xmlns:wpc="http://schemas.microsoft.com/office/word/2010/wordprocessingCanvas" xmlns:mc="http://schemas.openxmlformats.org/markup-compatibility/2006" xmlns:o="urn:schemas-microsoft-com:office:office" xmlns:r="http://schemas.openxmlformats.org/officeDocument/2006/relationships" xmlns:m="http://schemas.openxmlformats.org/officeDocument/2006/math" xmlns:v="urn:schemas-microsoft-com:vml" xmlns:wp14="http://schemas.microsoft.com/office/word/2010/wordprocessingDrawing" xmlns:wp="http://schemas.openxmlformats.org/drawingml/2006/wordprocessingDrawing" xmlns:w10="urn:schemas-microsoft-com:office:word" xmlns:w="http://schemas.openxmlformats.org/wordprocessingml/2006/main" xmlns:w14="http://schemas.microsoft.com/office/word/2010/wordml" xmlns:w15="http://schemas.microsoft.com/office/word/2012/wordml" xmlns:wpg="http://schemas.microsoft.com/office/word/2010/wordprocessingGroup" xmlns:wpi="http://schemas.microsoft.com/office/word/2010/wordprocessingInk" xmlns:wne="http://schemas.microsoft.com/office/word/2006/wordml" xmlns:wps="http://schemas.microsoft.com/office/word/2010/wordprocessingShape" mc:Ignorable="w14 w15 wp14">
+<w:endnotes xmlns:wpc="http://schemas.microsoft.com/office/word/2010/wordprocessingCanvas" xmlns:cx="http://schemas.microsoft.com/office/drawing/2014/chartex" xmlns:cx1="http://schemas.microsoft.com/office/drawing/2015/9/8/chartex" xmlns:cx2="http://schemas.microsoft.com/office/drawing/2015/10/21/chartex" xmlns:cx3="http://schemas.microsoft.com/office/drawing/2016/5/9/chartex" xmlns:cx4="http://schemas.microsoft.com/office/drawing/2016/5/10/chartex" xmlns:cx5="http://schemas.microsoft.com/office/drawing/2016/5/11/chartex" xmlns:cx6="http://schemas.microsoft.com/office/drawing/2016/5/12/chartex" xmlns:cx7="http://schemas.microsoft.com/office/drawing/2016/5/13/chartex" xmlns:cx8="http://schemas.microsoft.com/office/drawing/2016/5/14/chartex" xmlns:mc="http://schemas.openxmlformats.org/markup-compatibility/2006" xmlns:aink="http://schemas.microsoft.com/office/drawing/2016/ink" xmlns:am3d="http://schemas.microsoft.com/office/drawing/2017/model3d" xmlns:o="urn:schemas-microsoft-com:office:office" xmlns:r="http://schemas.openxmlformats.org/officeDocument/2006/relationships" xmlns:m="http://schemas.openxmlformats.org/officeDocument/2006/math" xmlns:v="urn:schemas-microsoft-com:vml" xmlns:wp14="http://schemas.microsoft.com/office/word/2010/wordprocessingDrawing" xmlns:wp="http://schemas.openxmlformats.org/drawingml/2006/wordprocessingDrawing" xmlns:w10="urn:schemas-microsoft-com:office:word" xmlns:w="http://schemas.openxmlformats.org/wordprocessingml/2006/main" xmlns:w14="http://schemas.microsoft.com/office/word/2010/wordml" xmlns:w15="http://schemas.microsoft.com/office/word/2012/wordml" xmlns:w16cex="http://schemas.microsoft.com/office/word/2018/wordml/cex" xmlns:w16cid="http://schemas.microsoft.com/office/word/2016/wordml/cid" xmlns:w16="http://schemas.microsoft.com/office/word/2018/wordml" xmlns:w16se="http://schemas.microsoft.com/office/word/2015/wordml/symex" xmlns:wpg="http://schemas.microsoft.com/office/word/2010/wordprocessingGroup" xmlns:wpi="http://schemas.microsoft.com/office/word/2010/wordprocessingInk" xmlns:wne="http://schemas.microsoft.com/office/word/2006/wordml" xmlns:wps="http://schemas.microsoft.com/office/word/2010/wordprocessingShape" mc:Ignorable="w14 w15 w16se w16cid w16 w16cex wp14">
   <w:endnote w:type="separator" w:id="-1">
     <w:p>
       <w:pPr>
@@ -454,7 +476,7 @@
 </file>
 
 <file path=word/footer1.xml><?xml version="1.0" encoding="utf-8"?>
-<w:ftr xmlns:wpc="http://schemas.microsoft.com/office/word/2010/wordprocessingCanvas" xmlns:mc="http://schemas.openxmlformats.org/markup-compatibility/2006" xmlns:o="urn:schemas-microsoft-com:office:office" xmlns:r="http://schemas.openxmlformats.org/officeDocument/2006/relationships" xmlns:m="http://schemas.openxmlformats.org/officeDocument/2006/math" xmlns:v="urn:schemas-microsoft-com:vml" xmlns:wp14="http://schemas.microsoft.com/office/word/2010/wordprocessingDrawing" xmlns:wp="http://schemas.openxmlformats.org/drawingml/2006/wordprocessingDrawing" xmlns:w10="urn:schemas-microsoft-com:office:word" xmlns:w="http://schemas.openxmlformats.org/wordprocessingml/2006/main" xmlns:w14="http://schemas.microsoft.com/office/word/2010/wordml" xmlns:w15="http://schemas.microsoft.com/office/word/2012/wordml" xmlns:wpg="http://schemas.microsoft.com/office/word/2010/wordprocessingGroup" xmlns:wpi="http://schemas.microsoft.com/office/word/2010/wordprocessingInk" xmlns:wne="http://schemas.microsoft.com/office/word/2006/wordml" xmlns:wps="http://schemas.microsoft.com/office/word/2010/wordprocessingShape" mc:Ignorable="w14 w15 wp14">
+<w:ftr xmlns:wpc="http://schemas.microsoft.com/office/word/2010/wordprocessingCanvas" xmlns:cx="http://schemas.microsoft.com/office/drawing/2014/chartex" xmlns:cx1="http://schemas.microsoft.com/office/drawing/2015/9/8/chartex" xmlns:cx2="http://schemas.microsoft.com/office/drawing/2015/10/21/chartex" xmlns:cx3="http://schemas.microsoft.com/office/drawing/2016/5/9/chartex" xmlns:cx4="http://schemas.microsoft.com/office/drawing/2016/5/10/chartex" xmlns:cx5="http://schemas.microsoft.com/office/drawing/2016/5/11/chartex" xmlns:cx6="http://schemas.microsoft.com/office/drawing/2016/5/12/chartex" xmlns:cx7="http://schemas.microsoft.com/office/drawing/2016/5/13/chartex" xmlns:cx8="http://schemas.microsoft.com/office/drawing/2016/5/14/chartex" xmlns:mc="http://schemas.openxmlformats.org/markup-compatibility/2006" xmlns:aink="http://schemas.microsoft.com/office/drawing/2016/ink" xmlns:am3d="http://schemas.microsoft.com/office/drawing/2017/model3d" xmlns:o="urn:schemas-microsoft-com:office:office" xmlns:r="http://schemas.openxmlformats.org/officeDocument/2006/relationships" xmlns:m="http://schemas.openxmlformats.org/officeDocument/2006/math" xmlns:v="urn:schemas-microsoft-com:vml" xmlns:wp14="http://schemas.microsoft.com/office/word/2010/wordprocessingDrawing" xmlns:wp="http://schemas.openxmlformats.org/drawingml/2006/wordprocessingDrawing" xmlns:w10="urn:schemas-microsoft-com:office:word" xmlns:w="http://schemas.openxmlformats.org/wordprocessingml/2006/main" xmlns:w14="http://schemas.microsoft.com/office/word/2010/wordml" xmlns:w15="http://schemas.microsoft.com/office/word/2012/wordml" xmlns:w16cex="http://schemas.microsoft.com/office/word/2018/wordml/cex" xmlns:w16cid="http://schemas.microsoft.com/office/word/2016/wordml/cid" xmlns:w16="http://schemas.microsoft.com/office/word/2018/wordml" xmlns:w16se="http://schemas.microsoft.com/office/word/2015/wordml/symex" xmlns:wpg="http://schemas.microsoft.com/office/word/2010/wordprocessingGroup" xmlns:wpi="http://schemas.microsoft.com/office/word/2010/wordprocessingInk" xmlns:wne="http://schemas.microsoft.com/office/word/2006/wordml" xmlns:wps="http://schemas.microsoft.com/office/word/2010/wordprocessingShape" mc:Ignorable="w14 w15 w16se w16cid w16 w16cex wp14">
   <w:sdt>
     <w:sdtPr>
       <w:id w:val="-454407812"/>
@@ -503,7 +525,7 @@
 </file>
 
 <file path=word/footnotes.xml><?xml version="1.0" encoding="utf-8"?>
-<w:footnotes xmlns:wpc="http://schemas.microsoft.com/office/word/2010/wordprocessingCanvas" xmlns:mc="http://schemas.openxmlformats.org/markup-compatibility/2006" xmlns:o="urn:schemas-microsoft-com:office:office" xmlns:r="http://schemas.openxmlformats.org/officeDocument/2006/relationships" xmlns:m="http://schemas.openxmlformats.org/officeDocument/2006/math" xmlns:v="urn:schemas-microsoft-com:vml" xmlns:wp14="http://schemas.microsoft.com/office/word/2010/wordprocessingDrawing" xmlns:wp="http://schemas.openxmlformats.org/drawingml/2006/wordprocessingDrawing" xmlns:w10="urn:schemas-microsoft-com:office:word" xmlns:w="http://schemas.openxmlformats.org/wordprocessingml/2006/main" xmlns:w14="http://schemas.microsoft.com/office/word/2010/wordml" xmlns:w15="http://schemas.microsoft.com/office/word/2012/wordml" xmlns:wpg="http://schemas.microsoft.com/office/word/2010/wordprocessingGroup" xmlns:wpi="http://schemas.microsoft.com/office/word/2010/wordprocessingInk" xmlns:wne="http://schemas.microsoft.com/office/word/2006/wordml" xmlns:wps="http://schemas.microsoft.com/office/word/2010/wordprocessingShape" mc:Ignorable="w14 w15 wp14">
+<w:footnotes xmlns:wpc="http://schemas.microsoft.com/office/word/2010/wordprocessingCanvas" xmlns:cx="http://schemas.microsoft.com/office/drawing/2014/chartex" xmlns:cx1="http://schemas.microsoft.com/office/drawing/2015/9/8/chartex" xmlns:cx2="http://schemas.microsoft.com/office/drawing/2015/10/21/chartex" xmlns:cx3="http://schemas.microsoft.com/office/drawing/2016/5/9/chartex" xmlns:cx4="http://schemas.microsoft.com/office/drawing/2016/5/10/chartex" xmlns:cx5="http://schemas.microsoft.com/office/drawing/2016/5/11/chartex" xmlns:cx6="http://schemas.microsoft.com/office/drawing/2016/5/12/chartex" xmlns:cx7="http://schemas.microsoft.com/office/drawing/2016/5/13/chartex" xmlns:cx8="http://schemas.microsoft.com/office/drawing/2016/5/14/chartex" xmlns:mc="http://schemas.openxmlformats.org/markup-compatibility/2006" xmlns:aink="http://schemas.microsoft.com/office/drawing/2016/ink" xmlns:am3d="http://schemas.microsoft.com/office/drawing/2017/model3d" xmlns:o="urn:schemas-microsoft-com:office:office" xmlns:r="http://schemas.openxmlformats.org/officeDocument/2006/relationships" xmlns:m="http://schemas.openxmlformats.org/officeDocument/2006/math" xmlns:v="urn:schemas-microsoft-com:vml" xmlns:wp14="http://schemas.microsoft.com/office/word/2010/wordprocessingDrawing" xmlns:wp="http://schemas.openxmlformats.org/drawingml/2006/wordprocessingDrawing" xmlns:w10="urn:schemas-microsoft-com:office:word" xmlns:w="http://schemas.openxmlformats.org/wordprocessingml/2006/main" xmlns:w14="http://schemas.microsoft.com/office/word/2010/wordml" xmlns:w15="http://schemas.microsoft.com/office/word/2012/wordml" xmlns:w16cex="http://schemas.microsoft.com/office/word/2018/wordml/cex" xmlns:w16cid="http://schemas.microsoft.com/office/word/2016/wordml/cid" xmlns:w16="http://schemas.microsoft.com/office/word/2018/wordml" xmlns:w16se="http://schemas.microsoft.com/office/word/2015/wordml/symex" xmlns:wpg="http://schemas.microsoft.com/office/word/2010/wordprocessingGroup" xmlns:wpi="http://schemas.microsoft.com/office/word/2010/wordprocessingInk" xmlns:wne="http://schemas.microsoft.com/office/word/2006/wordml" xmlns:wps="http://schemas.microsoft.com/office/word/2010/wordprocessingShape" mc:Ignorable="w14 w15 w16se w16cid w16 w16cex wp14">
   <w:footnote w:type="separator" w:id="-1">
     <w:p>
       <w:pPr>
@@ -528,7 +550,7 @@
 </file>
 
 <file path=word/numbering.xml><?xml version="1.0" encoding="utf-8"?>
-<w:numbering xmlns:wpc="http://schemas.microsoft.com/office/word/2010/wordprocessingCanvas" xmlns:mc="http://schemas.openxmlformats.org/markup-compatibility/2006" xmlns:o="urn:schemas-microsoft-com:office:office" xmlns:r="http://schemas.openxmlformats.org/officeDocument/2006/relationships" xmlns:m="http://schemas.openxmlformats.org/officeDocument/2006/math" xmlns:v="urn:schemas-microsoft-com:vml" xmlns:wp14="http://schemas.microsoft.com/office/word/2010/wordprocessingDrawing" xmlns:wp="http://schemas.openxmlformats.org/drawingml/2006/wordprocessingDrawing" xmlns:w10="urn:schemas-microsoft-com:office:word" xmlns:w="http://schemas.openxmlformats.org/wordprocessingml/2006/main" xmlns:w14="http://schemas.microsoft.com/office/word/2010/wordml" xmlns:w15="http://schemas.microsoft.com/office/word/2012/wordml" xmlns:wpg="http://schemas.microsoft.com/office/word/2010/wordprocessingGroup" xmlns:wpi="http://schemas.microsoft.com/office/word/2010/wordprocessingInk" xmlns:wne="http://schemas.microsoft.com/office/word/2006/wordml" xmlns:wps="http://schemas.microsoft.com/office/word/2010/wordprocessingShape" mc:Ignorable="w14 w15 wp14">
+<w:numbering xmlns:wpc="http://schemas.microsoft.com/office/word/2010/wordprocessingCanvas" xmlns:cx="http://schemas.microsoft.com/office/drawing/2014/chartex" xmlns:cx1="http://schemas.microsoft.com/office/drawing/2015/9/8/chartex" xmlns:cx2="http://schemas.microsoft.com/office/drawing/2015/10/21/chartex" xmlns:cx3="http://schemas.microsoft.com/office/drawing/2016/5/9/chartex" xmlns:cx4="http://schemas.microsoft.com/office/drawing/2016/5/10/chartex" xmlns:cx5="http://schemas.microsoft.com/office/drawing/2016/5/11/chartex" xmlns:cx6="http://schemas.microsoft.com/office/drawing/2016/5/12/chartex" xmlns:cx7="http://schemas.microsoft.com/office/drawing/2016/5/13/chartex" xmlns:cx8="http://schemas.microsoft.com/office/drawing/2016/5/14/chartex" xmlns:mc="http://schemas.openxmlformats.org/markup-compatibility/2006" xmlns:aink="http://schemas.microsoft.com/office/drawing/2016/ink" xmlns:am3d="http://schemas.microsoft.com/office/drawing/2017/model3d" xmlns:o="urn:schemas-microsoft-com:office:office" xmlns:r="http://schemas.openxmlformats.org/officeDocument/2006/relationships" xmlns:m="http://schemas.openxmlformats.org/officeDocument/2006/math" xmlns:v="urn:schemas-microsoft-com:vml" xmlns:wp14="http://schemas.microsoft.com/office/word/2010/wordprocessingDrawing" xmlns:wp="http://schemas.openxmlformats.org/drawingml/2006/wordprocessingDrawing" xmlns:w10="urn:schemas-microsoft-com:office:word" xmlns:w="http://schemas.openxmlformats.org/wordprocessingml/2006/main" xmlns:w14="http://schemas.microsoft.com/office/word/2010/wordml" xmlns:w15="http://schemas.microsoft.com/office/word/2012/wordml" xmlns:w16cex="http://schemas.microsoft.com/office/word/2018/wordml/cex" xmlns:w16cid="http://schemas.microsoft.com/office/word/2016/wordml/cid" xmlns:w16="http://schemas.microsoft.com/office/word/2018/wordml" xmlns:w16se="http://schemas.microsoft.com/office/word/2015/wordml/symex" xmlns:wpg="http://schemas.microsoft.com/office/word/2010/wordprocessingGroup" xmlns:wpi="http://schemas.microsoft.com/office/word/2010/wordprocessingInk" xmlns:wne="http://schemas.microsoft.com/office/word/2006/wordml" xmlns:wps="http://schemas.microsoft.com/office/word/2010/wordprocessingShape" mc:Ignorable="w14 w15 w16se w16cid w16 w16cex wp14">
   <w:abstractNum w:abstractNumId="0" w15:restartNumberingAfterBreak="0">
     <w:nsid w:val="113F51A2"/>
     <w:multiLevelType w:val="multilevel"/>
@@ -881,7 +903,7 @@
 </file>
 
 <file path=word/styles.xml><?xml version="1.0" encoding="utf-8"?>
-<w:styles xmlns:mc="http://schemas.openxmlformats.org/markup-compatibility/2006" xmlns:r="http://schemas.openxmlformats.org/officeDocument/2006/relationships" xmlns:w="http://schemas.openxmlformats.org/wordprocessingml/2006/main" xmlns:w14="http://schemas.microsoft.com/office/word/2010/wordml" xmlns:w15="http://schemas.microsoft.com/office/word/2012/wordml" mc:Ignorable="w14 w15">
+<w:styles xmlns:mc="http://schemas.openxmlformats.org/markup-compatibility/2006" xmlns:r="http://schemas.openxmlformats.org/officeDocument/2006/relationships" xmlns:w="http://schemas.openxmlformats.org/wordprocessingml/2006/main" xmlns:w14="http://schemas.microsoft.com/office/word/2010/wordml" xmlns:w15="http://schemas.microsoft.com/office/word/2012/wordml" xmlns:w16cex="http://schemas.microsoft.com/office/word/2018/wordml/cex" xmlns:w16cid="http://schemas.microsoft.com/office/word/2016/wordml/cid" xmlns:w16="http://schemas.microsoft.com/office/word/2018/wordml" xmlns:w16se="http://schemas.microsoft.com/office/word/2015/wordml/symex" mc:Ignorable="w14 w15 w16se w16cid w16 w16cex">
   <w:docDefaults>
     <w:rPrDefault>
       <w:rPr>
@@ -897,7 +919,7 @@
       </w:pPr>
     </w:pPrDefault>
   </w:docDefaults>
-  <w:latentStyles w:defLockedState="0" w:defUIPriority="99" w:defSemiHidden="0" w:defUnhideWhenUsed="0" w:defQFormat="0" w:count="371">
+  <w:latentStyles w:defLockedState="0" w:defUIPriority="99" w:defSemiHidden="0" w:defUnhideWhenUsed="0" w:defQFormat="0" w:count="376">
     <w:lsdException w:name="Normal" w:uiPriority="0" w:qFormat="1"/>
     <w:lsdException w:name="heading 1" w:uiPriority="9" w:qFormat="1"/>
     <w:lsdException w:name="heading 2" w:semiHidden="1" w:uiPriority="9" w:unhideWhenUsed="1" w:qFormat="1"/>
@@ -1003,7 +1025,6 @@
     <w:lsdException w:name="HTML Sample" w:semiHidden="1" w:unhideWhenUsed="1"/>
     <w:lsdException w:name="HTML Typewriter" w:semiHidden="1" w:unhideWhenUsed="1"/>
     <w:lsdException w:name="HTML Variable" w:semiHidden="1" w:unhideWhenUsed="1"/>
-    <w:lsdException w:name="Normal Table" w:semiHidden="1" w:unhideWhenUsed="1"/>
     <w:lsdException w:name="annotation subject" w:semiHidden="1" w:unhideWhenUsed="1"/>
     <w:lsdException w:name="No List" w:semiHidden="1" w:unhideWhenUsed="1"/>
     <w:lsdException w:name="Outline List 1" w:semiHidden="1" w:unhideWhenUsed="1"/>
@@ -1046,11 +1067,8 @@
     <w:lsdException w:name="Table Contemporary" w:semiHidden="1" w:unhideWhenUsed="1"/>
     <w:lsdException w:name="Table Elegant" w:semiHidden="1" w:unhideWhenUsed="1"/>
     <w:lsdException w:name="Table Professional" w:semiHidden="1" w:unhideWhenUsed="1"/>
-    <w:lsdException w:name="Table Subtle 1" w:semiHidden="1" w:unhideWhenUsed="1"/>
     <w:lsdException w:name="Table Subtle 2" w:semiHidden="1" w:unhideWhenUsed="1"/>
     <w:lsdException w:name="Table Web 1" w:semiHidden="1" w:unhideWhenUsed="1"/>
-    <w:lsdException w:name="Table Web 2" w:semiHidden="1" w:unhideWhenUsed="1"/>
-    <w:lsdException w:name="Table Web 3" w:semiHidden="1" w:unhideWhenUsed="1"/>
     <w:lsdException w:name="Balloon Text" w:semiHidden="1" w:unhideWhenUsed="1"/>
     <w:lsdException w:name="Table Grid" w:uiPriority="59"/>
     <w:lsdException w:name="Table Theme" w:semiHidden="1" w:unhideWhenUsed="1"/>
@@ -1269,6 +1287,11 @@
     <w:lsdException w:name="List Table 5 Dark Accent 6" w:uiPriority="50"/>
     <w:lsdException w:name="List Table 6 Colorful Accent 6" w:uiPriority="51"/>
     <w:lsdException w:name="List Table 7 Colorful Accent 6" w:uiPriority="52"/>
+    <w:lsdException w:name="Mention" w:semiHidden="1" w:unhideWhenUsed="1"/>
+    <w:lsdException w:name="Smart Hyperlink" w:semiHidden="1" w:unhideWhenUsed="1"/>
+    <w:lsdException w:name="Hashtag" w:semiHidden="1" w:unhideWhenUsed="1"/>
+    <w:lsdException w:name="Unresolved Mention" w:semiHidden="1" w:unhideWhenUsed="1"/>
+    <w:lsdException w:name="Smart Link" w:semiHidden="1" w:unhideWhenUsed="1"/>
   </w:latentStyles>
   <w:style w:type="paragraph" w:default="1" w:styleId="Normal">
     <w:name w:val="Normal"/>

</xml_diff>